<commit_message>
1210/33 WHO NEEDS FRIENDS AND FAMILY WHEN YOU HAVE YOUR ENGINEER THESIS
</commit_message>
<xml_diff>
--- a/praca/analiza.docx
+++ b/praca/analiza.docx
@@ -3274,7 +3274,7 @@
                 <w:noProof/>
                 <w:webHidden/>
               </w:rPr>
-              <w:t>28</w:t>
+              <w:t>29</w:t>
             </w:r>
             <w:r>
               <w:rPr>
@@ -3364,7 +3364,7 @@
                 <w:noProof/>
                 <w:webHidden/>
               </w:rPr>
-              <w:t>28</w:t>
+              <w:t>30</w:t>
             </w:r>
             <w:r>
               <w:rPr>
@@ -3454,7 +3454,7 @@
                 <w:noProof/>
                 <w:webHidden/>
               </w:rPr>
-              <w:t>28</w:t>
+              <w:t>30</w:t>
             </w:r>
             <w:r>
               <w:rPr>
@@ -9883,21 +9883,7 @@
         <w:rPr>
           <w:rFonts w:eastAsiaTheme="minorEastAsia"/>
         </w:rPr>
-        <w:t xml:space="preserve"> – danych równaniami opartymi odpo</w:t>
-      </w:r>
-      <w:proofErr w:type="spellStart"/>
-      <w:r>
-        <w:rPr>
-          <w:rFonts w:eastAsiaTheme="minorEastAsia"/>
-        </w:rPr>
-        <w:t>wiednio</w:t>
-      </w:r>
-      <w:proofErr w:type="spellEnd"/>
-      <w:r>
-        <w:rPr>
-          <w:rFonts w:eastAsiaTheme="minorEastAsia"/>
-        </w:rPr>
-        <w:t xml:space="preserve"> na drugim i pierwszym wierszu macierzy w formie zaprezentowanej na rysunku </w:t>
+        <w:t xml:space="preserve"> – danych równaniami opartymi odpowiednio na drugim i pierwszym wierszu macierzy w formie zaprezentowanej na rysunku </w:t>
       </w:r>
       <w:r>
         <w:rPr>
@@ -10453,7 +10439,21 @@
         <w:rPr>
           <w:rFonts w:eastAsiaTheme="minorEastAsia"/>
         </w:rPr>
-        <w:t xml:space="preserve"> wymaga – co można przyjąć jako ogólną regułę – wyliczenia wyrazów </w:t>
+        <w:t xml:space="preserve"> wymaga – co można przyjąć jako ogólną regułę – wyliczenia w</w:t>
+      </w:r>
+      <w:proofErr w:type="spellStart"/>
+      <w:r>
+        <w:rPr>
+          <w:rFonts w:eastAsiaTheme="minorEastAsia"/>
+        </w:rPr>
+        <w:t>yrazów</w:t>
+      </w:r>
+      <w:proofErr w:type="spellEnd"/>
+      <w:r>
+        <w:rPr>
+          <w:rFonts w:eastAsiaTheme="minorEastAsia"/>
+        </w:rPr>
+        <w:t xml:space="preserve"> </w:t>
       </w:r>
       <m:oMath>
         <m:sSub>
@@ -10958,21 +10958,7 @@
         <w:rPr>
           <w:rFonts w:eastAsiaTheme="minorEastAsia"/>
         </w:rPr>
-        <w:t>. Są to wprawdzie definicje skonstruowane w zupełnie innych czasach – praca Tewarsona została opublikowana w 1973 roku – i niezbyt pr</w:t>
-      </w:r>
-      <w:proofErr w:type="spellStart"/>
-      <w:r>
-        <w:rPr>
-          <w:rFonts w:eastAsiaTheme="minorEastAsia"/>
-        </w:rPr>
-        <w:t>ecyzyjne</w:t>
-      </w:r>
-      <w:proofErr w:type="spellEnd"/>
-      <w:r>
-        <w:rPr>
-          <w:rFonts w:eastAsiaTheme="minorEastAsia"/>
-        </w:rPr>
-        <w:t xml:space="preserve"> (nie jest na przykład sprecyzowane co autor miał na myśli przez duże </w:t>
+        <w:t xml:space="preserve">. Są to wprawdzie definicje skonstruowane w zupełnie innych czasach – praca Tewarsona została opublikowana w 1973 roku – i niezbyt precyzyjne (nie jest na przykład sprecyzowane co autor miał na myśli przez duże </w:t>
       </w:r>
       <m:oMath>
         <m:r>
@@ -10986,21 +10972,21 @@
         <w:rPr>
           <w:rFonts w:eastAsiaTheme="minorEastAsia"/>
         </w:rPr>
-        <w:t>), lecz pozwalają na wytworzenie definicji intuicyjnej: macierz jest rzadka jeśli więcej niż połowa jej elementów to zera. Praktycznie każda macierz wygenerowana przez metodę e</w:t>
+        <w:t>), lecz pozwa</w:t>
       </w:r>
       <w:proofErr w:type="spellStart"/>
       <w:r>
         <w:rPr>
           <w:rFonts w:eastAsiaTheme="minorEastAsia"/>
         </w:rPr>
-        <w:t>lementów</w:t>
+        <w:t>lają</w:t>
       </w:r>
       <w:proofErr w:type="spellEnd"/>
       <w:r>
         <w:rPr>
           <w:rFonts w:eastAsiaTheme="minorEastAsia"/>
         </w:rPr>
-        <w:t xml:space="preserve"> skończonych spełnia to założenie.</w:t>
+        <w:t xml:space="preserve"> na wytworzenie definicji intuicyjnej: macierz jest rzadka jeśli więcej niż połowa jej elementów to zera. Praktycznie każda macierz wygenerowana przez metodę elementów skończonych spełnia to założenie.</w:t>
       </w:r>
     </w:p>
     <w:p>
@@ -11407,7 +11393,21 @@
         <w:rPr>
           <w:rFonts w:eastAsiaTheme="minorEastAsia"/>
         </w:rPr>
-        <w:t xml:space="preserve">, zawiera niezerowe wartości z macierzy ułożone w kolejności od lewej do prawej oraz od góry do dołu macierzy. Drugi wektor zawiera indeksy kolumn w których konkretne wartości w pierwszym wektorze znajdowały się w macierzy (we właściwych sobie wierszach). Trzeci wektor zaś zawiera informację o tym od których indeksów zaczynają się poszczególne wiersze w dwóch poprzednich wektorach. </w:t>
+        <w:t>, zawiera niezerowe wartości z macierzy ułożone w kolejności od lewej do prawej oraz od góry do dołu macierzy. Drugi wektor zawiera indeksy kolumn w których konkretne wartości w pierwszym wektorze znajd</w:t>
+      </w:r>
+      <w:proofErr w:type="spellStart"/>
+      <w:r>
+        <w:rPr>
+          <w:rFonts w:eastAsiaTheme="minorEastAsia"/>
+        </w:rPr>
+        <w:t>owały</w:t>
+      </w:r>
+      <w:proofErr w:type="spellEnd"/>
+      <w:r>
+        <w:rPr>
+          <w:rFonts w:eastAsiaTheme="minorEastAsia"/>
+        </w:rPr>
+        <w:t xml:space="preserve"> się w macierzy (we właściwych sobie wierszach). Trzeci wektor zaś zawiera informację o tym od których indeksów zaczynają się poszczególne wiersze w dwóch poprzednich wektorach. </w:t>
       </w:r>
     </w:p>
     <w:p>
@@ -11735,21 +11735,7 @@
         <w:rPr>
           <w:rFonts w:eastAsiaTheme="minorEastAsia"/>
         </w:rPr>
-        <w:t xml:space="preserve"> – dwa pierwsze wektory muszą mieć długość równą ilości niezerowych wartości w macierzy, trzeci zaś w typowym dla metody elementów skończonych przypadku – gdzie w macierzy nie ma wierszy w których nie ma żadnych dan</w:t>
-      </w:r>
-      <w:proofErr w:type="spellStart"/>
-      <w:r>
-        <w:rPr>
-          <w:rFonts w:eastAsiaTheme="minorEastAsia"/>
-        </w:rPr>
-        <w:t>ych</w:t>
-      </w:r>
-      <w:proofErr w:type="spellEnd"/>
-      <w:r>
-        <w:rPr>
-          <w:rFonts w:eastAsiaTheme="minorEastAsia"/>
-        </w:rPr>
-        <w:t xml:space="preserve"> </w:t>
+        <w:t xml:space="preserve"> – dwa pierwsze wektory muszą mieć długość równą ilości niezerowych wartości w macierzy, trzeci zaś w typowym dla metody elementów skończonych przypadku – gdzie w macierzy nie ma wierszy w których nie ma żadnych danych </w:t>
       </w:r>
       <w:r>
         <w:rPr>
@@ -14084,10 +14070,12 @@
         <w:pStyle w:val="Nagwek2"/>
       </w:pPr>
       <w:bookmarkStart w:id="37" w:name="_Toc375647897"/>
+      <w:bookmarkStart w:id="38" w:name="_Ref375649997"/>
       <w:r>
         <w:t>RÓWNOLEGŁA METODA GAUSSA</w:t>
       </w:r>
       <w:bookmarkEnd w:id="37"/>
+      <w:bookmarkEnd w:id="38"/>
     </w:p>
     <w:p>
       <w:r>
@@ -14119,11 +14107,11 @@
       <w:pPr>
         <w:pStyle w:val="Nagwek3"/>
       </w:pPr>
-      <w:bookmarkStart w:id="38" w:name="_Toc375647898"/>
+      <w:bookmarkStart w:id="39" w:name="_Toc375647898"/>
       <w:r>
         <w:t>ELIMINACJA W PRZÓD</w:t>
       </w:r>
-      <w:bookmarkEnd w:id="38"/>
+      <w:bookmarkEnd w:id="39"/>
     </w:p>
     <w:p>
       <w:r>
@@ -14168,11 +14156,11 @@
       <w:pPr>
         <w:pStyle w:val="Nagwek3"/>
       </w:pPr>
-      <w:bookmarkStart w:id="39" w:name="_Toc375647899"/>
+      <w:bookmarkStart w:id="40" w:name="_Toc375647899"/>
       <w:r>
         <w:t>ZAPEWNIENIE FORMY SCHODKOWEJ MACIERZY PO WYKONANIU ELIMINACJI</w:t>
       </w:r>
-      <w:bookmarkEnd w:id="39"/>
+      <w:bookmarkEnd w:id="40"/>
     </w:p>
     <w:p>
       <w:r>
@@ -14366,7 +14354,7 @@
           <w:noProof/>
         </w:rPr>
         <w:drawing>
-          <wp:inline distT="0" distB="0" distL="0" distR="0" wp14:anchorId="25F7B08A" wp14:editId="2A3C6B3C">
+          <wp:inline distT="0" distB="0" distL="0" distR="0" wp14:anchorId="32235C3D" wp14:editId="119658C5">
             <wp:extent cx="5760085" cy="971854"/>
             <wp:effectExtent l="0" t="0" r="0" b="0"/>
             <wp:docPr id="10" name="Obraz 10"/>
@@ -14410,7 +14398,7 @@
       <w:r>
         <w:t xml:space="preserve">Rysunek </w:t>
       </w:r>
-      <w:bookmarkStart w:id="40" w:name="X_rys_gaussold1"/>
+      <w:bookmarkStart w:id="41" w:name="X_rys_gaussold1"/>
       <w:r>
         <w:fldChar w:fldCharType="begin"/>
       </w:r>
@@ -14429,7 +14417,7 @@
       <w:r>
         <w:fldChar w:fldCharType="end"/>
       </w:r>
-      <w:bookmarkEnd w:id="40"/>
+      <w:bookmarkEnd w:id="41"/>
       <w:r>
         <w:t>. Pierwszy krok równoległego wariantu metody Gaussa</w:t>
       </w:r>
@@ -14485,7 +14473,7 @@
         </w:rPr>
         <w:lastRenderedPageBreak/>
         <w:drawing>
-          <wp:inline distT="0" distB="0" distL="0" distR="0" wp14:anchorId="6AEAB31D" wp14:editId="48E642F7">
+          <wp:inline distT="0" distB="0" distL="0" distR="0" wp14:anchorId="4FD8316B" wp14:editId="33ECA406">
             <wp:extent cx="5760085" cy="1519325"/>
             <wp:effectExtent l="0" t="0" r="0" b="5080"/>
             <wp:docPr id="11" name="Obraz 11"/>
@@ -14529,7 +14517,7 @@
       <w:r>
         <w:t xml:space="preserve">Rysunek </w:t>
       </w:r>
-      <w:bookmarkStart w:id="41" w:name="X_rys_gaussold2"/>
+      <w:bookmarkStart w:id="42" w:name="X_rys_gaussold2"/>
       <w:r>
         <w:fldChar w:fldCharType="begin"/>
       </w:r>
@@ -14548,7 +14536,7 @@
       <w:r>
         <w:fldChar w:fldCharType="end"/>
       </w:r>
-      <w:bookmarkEnd w:id="41"/>
+      <w:bookmarkEnd w:id="42"/>
       <w:r>
         <w:t xml:space="preserve">. Drugi </w:t>
       </w:r>
@@ -14627,7 +14615,7 @@
           <w:noProof/>
         </w:rPr>
         <w:drawing>
-          <wp:inline distT="0" distB="0" distL="0" distR="0" wp14:anchorId="44A3D911" wp14:editId="5CCB4B1F">
+          <wp:inline distT="0" distB="0" distL="0" distR="0" wp14:anchorId="185D3EF7" wp14:editId="4C4559D4">
             <wp:extent cx="5760085" cy="3372399"/>
             <wp:effectExtent l="0" t="0" r="0" b="0"/>
             <wp:docPr id="12" name="Obraz 12"/>
@@ -14671,7 +14659,7 @@
       <w:r>
         <w:t xml:space="preserve">Rysunek </w:t>
       </w:r>
-      <w:bookmarkStart w:id="42" w:name="X_rys_gaussold3"/>
+      <w:bookmarkStart w:id="43" w:name="X_rys_gaussold3"/>
       <w:r>
         <w:fldChar w:fldCharType="begin"/>
       </w:r>
@@ -14690,7 +14678,7 @@
       <w:r>
         <w:fldChar w:fldCharType="end"/>
       </w:r>
-      <w:bookmarkEnd w:id="42"/>
+      <w:bookmarkEnd w:id="43"/>
       <w:r>
         <w:t>. Trzeci element przykładu równoległego wariantu metody Gaussa</w:t>
       </w:r>
@@ -14761,7 +14749,7 @@
           <w:noProof/>
         </w:rPr>
         <w:drawing>
-          <wp:inline distT="0" distB="0" distL="0" distR="0" wp14:anchorId="7E0DDE51" wp14:editId="7516C581">
+          <wp:inline distT="0" distB="0" distL="0" distR="0" wp14:anchorId="1B93FA87" wp14:editId="16FEBEB9">
             <wp:extent cx="3828572" cy="2304762"/>
             <wp:effectExtent l="0" t="0" r="635" b="635"/>
             <wp:docPr id="13" name="Obraz 13"/>
@@ -14805,7 +14793,7 @@
       <w:r>
         <w:t xml:space="preserve">Rysunek </w:t>
       </w:r>
-      <w:bookmarkStart w:id="43" w:name="X_rys_gaussold4"/>
+      <w:bookmarkStart w:id="44" w:name="X_rys_gaussold4"/>
       <w:r>
         <w:fldChar w:fldCharType="begin"/>
       </w:r>
@@ -14824,7 +14812,7 @@
       <w:r>
         <w:fldChar w:fldCharType="end"/>
       </w:r>
-      <w:bookmarkEnd w:id="43"/>
+      <w:bookmarkEnd w:id="44"/>
       <w:r>
         <w:t>. Macierz przygotowana do fazy podstawiania wstecz przez równoległy wariant metody Gaussa.</w:t>
       </w:r>
@@ -14833,11 +14821,11 @@
       <w:pPr>
         <w:pStyle w:val="Nagwek3"/>
       </w:pPr>
-      <w:bookmarkStart w:id="44" w:name="_Toc375647900"/>
+      <w:bookmarkStart w:id="45" w:name="_Toc375647900"/>
       <w:r>
         <w:t>PODSTAWIENIE WSTECZ</w:t>
       </w:r>
-      <w:bookmarkEnd w:id="44"/>
+      <w:bookmarkEnd w:id="45"/>
     </w:p>
     <w:p>
       <w:r>
@@ -14909,21 +14897,21 @@
         <w:rPr>
           <w:rFonts w:eastAsiaTheme="minorEastAsia"/>
         </w:rPr>
-        <w:t xml:space="preserve"> jest operacją zależną od wykonania podstawiania wst</w:t>
+        <w:t xml:space="preserve"> j</w:t>
       </w:r>
       <w:proofErr w:type="spellStart"/>
       <w:r>
         <w:rPr>
           <w:rFonts w:eastAsiaTheme="minorEastAsia"/>
         </w:rPr>
-        <w:t>ecz</w:t>
+        <w:t>est</w:t>
       </w:r>
       <w:proofErr w:type="spellEnd"/>
       <w:r>
         <w:rPr>
           <w:rFonts w:eastAsiaTheme="minorEastAsia"/>
         </w:rPr>
-        <w:t xml:space="preserve"> dla </w:t>
+        <w:t xml:space="preserve"> operacją zależną od wykonania podstawiania wstecz dla </w:t>
       </w:r>
       <m:oMath>
         <m:sSub>
@@ -15039,11 +15027,11 @@
       <w:pPr>
         <w:pStyle w:val="Nagwek2"/>
       </w:pPr>
-      <w:bookmarkStart w:id="45" w:name="_Toc375647901"/>
+      <w:bookmarkStart w:id="46" w:name="_Toc375647901"/>
       <w:r>
         <w:t>PROBLEMY RÓWNOLEGŁOŚCI MASOWEJ</w:t>
       </w:r>
-      <w:bookmarkEnd w:id="45"/>
+      <w:bookmarkEnd w:id="46"/>
     </w:p>
     <w:p>
       <w:r>
@@ -15080,12 +15068,12 @@
       <w:pPr>
         <w:pStyle w:val="Nagwek3"/>
       </w:pPr>
-      <w:bookmarkStart w:id="46" w:name="_Toc375647902"/>
+      <w:bookmarkStart w:id="47" w:name="_Toc375647902"/>
       <w:r>
         <w:lastRenderedPageBreak/>
         <w:t>PODZIAŁ PROBLEMU NA ZADANIA</w:t>
       </w:r>
-      <w:bookmarkEnd w:id="46"/>
+      <w:bookmarkEnd w:id="47"/>
     </w:p>
     <w:p>
       <w:r>
@@ -15167,11 +15155,11 @@
       <w:pPr>
         <w:pStyle w:val="Nagwek3"/>
       </w:pPr>
-      <w:bookmarkStart w:id="47" w:name="_Toc375647903"/>
+      <w:bookmarkStart w:id="48" w:name="_Toc375647903"/>
       <w:r>
         <w:t>WYKORZYSTANIE PAMIĘCI  LOKALNEJ</w:t>
       </w:r>
-      <w:bookmarkEnd w:id="47"/>
+      <w:bookmarkEnd w:id="48"/>
     </w:p>
     <w:p>
       <w:r>
@@ -15571,11 +15559,11 @@
       <w:pPr>
         <w:pStyle w:val="Nagwek3"/>
       </w:pPr>
-      <w:bookmarkStart w:id="48" w:name="_Toc375647904"/>
+      <w:bookmarkStart w:id="49" w:name="_Toc375647904"/>
       <w:r>
         <w:t>UNIKALNOŚĆ LOKALNA A GLOBALNA</w:t>
       </w:r>
-      <w:bookmarkEnd w:id="48"/>
+      <w:bookmarkEnd w:id="49"/>
     </w:p>
     <w:p>
       <w:r>
@@ -15672,11 +15660,11 @@
       <w:pPr>
         <w:pStyle w:val="Nagwek3"/>
       </w:pPr>
-      <w:bookmarkStart w:id="49" w:name="_Toc375647905"/>
+      <w:bookmarkStart w:id="50" w:name="_Toc375647905"/>
       <w:r>
         <w:t>PRZYKŁAD DZIAŁANIA PROPONOWANEGO ALGORYTMU</w:t>
       </w:r>
-      <w:bookmarkEnd w:id="49"/>
+      <w:bookmarkEnd w:id="50"/>
     </w:p>
     <w:p>
       <w:r>
@@ -15721,7 +15709,7 @@
         </w:rPr>
         <w:lastRenderedPageBreak/>
         <w:drawing>
-          <wp:inline distT="0" distB="0" distL="0" distR="0" wp14:anchorId="5C202E06" wp14:editId="599278CA">
+          <wp:inline distT="0" distB="0" distL="0" distR="0" wp14:anchorId="45E78318" wp14:editId="5D9CF8EC">
             <wp:extent cx="4714875" cy="3348434"/>
             <wp:effectExtent l="0" t="0" r="0" b="4445"/>
             <wp:docPr id="14" name="Obraz 14"/>
@@ -15765,7 +15753,7 @@
       <w:r>
         <w:t xml:space="preserve">Rysunek </w:t>
       </w:r>
-      <w:bookmarkStart w:id="50" w:name="X_rys_solve1"/>
+      <w:bookmarkStart w:id="51" w:name="X_rys_solve1"/>
       <w:r>
         <w:fldChar w:fldCharType="begin"/>
       </w:r>
@@ -15784,7 +15772,7 @@
       <w:r>
         <w:fldChar w:fldCharType="end"/>
       </w:r>
-      <w:bookmarkEnd w:id="50"/>
+      <w:bookmarkEnd w:id="51"/>
       <w:r>
         <w:t>. Przykładowa macierz do rozwiązania proponowanym algorytmem</w:t>
       </w:r>
@@ -15833,7 +15821,7 @@
           <w:noProof/>
         </w:rPr>
         <w:drawing>
-          <wp:inline distT="0" distB="0" distL="0" distR="0" wp14:anchorId="650F3B50" wp14:editId="14635CFB">
+          <wp:inline distT="0" distB="0" distL="0" distR="0" wp14:anchorId="6A066154" wp14:editId="11D0CD6D">
             <wp:extent cx="4532936" cy="3076575"/>
             <wp:effectExtent l="0" t="0" r="1270" b="0"/>
             <wp:docPr id="15" name="Obraz 15"/>
@@ -15877,7 +15865,7 @@
       <w:r>
         <w:t xml:space="preserve">Rysunek </w:t>
       </w:r>
-      <w:bookmarkStart w:id="51" w:name="X_rys_solve2"/>
+      <w:bookmarkStart w:id="52" w:name="X_rys_solve2"/>
       <w:r>
         <w:fldChar w:fldCharType="begin"/>
       </w:r>
@@ -15896,7 +15884,7 @@
       <w:r>
         <w:fldChar w:fldCharType="end"/>
       </w:r>
-      <w:bookmarkEnd w:id="51"/>
+      <w:bookmarkEnd w:id="52"/>
       <w:r>
         <w:t xml:space="preserve">. Efekt wykonania pierwszego </w:t>
       </w:r>
@@ -15957,7 +15945,7 @@
           <w:noProof/>
         </w:rPr>
         <w:drawing>
-          <wp:inline distT="0" distB="0" distL="0" distR="0" wp14:anchorId="21FCB059" wp14:editId="7605FA67">
+          <wp:inline distT="0" distB="0" distL="0" distR="0" wp14:anchorId="12659662" wp14:editId="5E46E186">
             <wp:extent cx="4925885" cy="3343275"/>
             <wp:effectExtent l="0" t="0" r="8255" b="0"/>
             <wp:docPr id="16" name="Obraz 16"/>
@@ -15998,11 +15986,11 @@
         <w:pStyle w:val="Cytat"/>
         <w:jc w:val="center"/>
       </w:pPr>
-      <w:bookmarkStart w:id="52" w:name="_Toc375647906"/>
+      <w:bookmarkStart w:id="53" w:name="_Toc375647906"/>
       <w:r>
         <w:t xml:space="preserve">Rysunek </w:t>
       </w:r>
-      <w:bookmarkStart w:id="53" w:name="X_rys_solve3"/>
+      <w:bookmarkStart w:id="54" w:name="X_rys_solve3"/>
       <w:r>
         <w:fldChar w:fldCharType="begin"/>
       </w:r>
@@ -16021,7 +16009,7 @@
       <w:r>
         <w:fldChar w:fldCharType="end"/>
       </w:r>
-      <w:bookmarkEnd w:id="53"/>
+      <w:bookmarkEnd w:id="54"/>
       <w:r>
         <w:t xml:space="preserve">. Efekt wykonania </w:t>
       </w:r>
@@ -16039,37 +16027,766 @@
       <w:r>
         <w:t xml:space="preserve"> w pierwszym cyklu rozwiązania układu równań liniowych proponowanym algorytmem</w:t>
       </w:r>
-      <w:bookmarkStart w:id="54" w:name="_GoBack"/>
-      <w:bookmarkEnd w:id="54"/>
+    </w:p>
+    <w:p>
+      <w:r>
+        <w:t xml:space="preserve">W wyniku działania drugiego </w:t>
+      </w:r>
+      <w:proofErr w:type="spellStart"/>
+      <w:r>
+        <w:t>kernela</w:t>
+      </w:r>
+      <w:proofErr w:type="spellEnd"/>
+      <w:r>
+        <w:t xml:space="preserve"> zostanie zarejestrowana informacja iż wykonano dwie operacje. Dana ta zostanie pobrana z powrotem z urządzenia </w:t>
+      </w:r>
+      <w:proofErr w:type="spellStart"/>
+      <w:r>
+        <w:t>OpenCL</w:t>
+      </w:r>
+      <w:proofErr w:type="spellEnd"/>
+      <w:r>
+        <w:t xml:space="preserve"> na hosta, w związku z czym zostanie podjęta decyzja o wykonaniu kolejnego cyklu rozwiązania. </w:t>
+      </w:r>
+    </w:p>
+    <w:p>
+      <w:r>
+        <w:t xml:space="preserve">Efekt wykonania pierwszego </w:t>
+      </w:r>
+      <w:proofErr w:type="spellStart"/>
+      <w:r>
+        <w:t>kernela</w:t>
+      </w:r>
+      <w:proofErr w:type="spellEnd"/>
+      <w:r>
+        <w:t xml:space="preserve"> w drugim cyklu rozwiązania został przedstawiony na rysunku </w:t>
+      </w:r>
+      <w:r>
+        <w:fldChar w:fldCharType="begin"/>
+      </w:r>
+      <w:r>
+        <w:instrText xml:space="preserve"> REF X_rys_solve4 \h </w:instrText>
+      </w:r>
+      <w:r>
+        <w:fldChar w:fldCharType="separate"/>
+      </w:r>
+      <w:r>
+        <w:rPr>
+          <w:noProof/>
+        </w:rPr>
+        <w:t>20</w:t>
+      </w:r>
+      <w:r>
+        <w:fldChar w:fldCharType="end"/>
+      </w:r>
+      <w:r>
+        <w:t>. Ponownie kolorem zielony zostały zaznaczone wiersze dla których nie zostały wykonane żadne operacje, zaś kolorem czerwonym wiersze dla których zostały przeprowadzone eliminacje by przywrócić warunek unikalności pierwszych wyrazów niezerowych w obrębie grupy roboczej.</w:t>
+      </w:r>
+    </w:p>
+    <w:p>
+      <w:pPr>
+        <w:pStyle w:val="Bezodstpw"/>
+        <w:jc w:val="center"/>
+      </w:pPr>
+      <w:r>
+        <w:rPr>
+          <w:noProof/>
+        </w:rPr>
+        <w:lastRenderedPageBreak/>
+        <w:drawing>
+          <wp:inline distT="0" distB="0" distL="0" distR="0" wp14:anchorId="6046CD29" wp14:editId="173984EC">
+            <wp:extent cx="3985615" cy="2705100"/>
+            <wp:effectExtent l="0" t="0" r="0" b="0"/>
+            <wp:docPr id="19" name="Obraz 19"/>
+            <wp:cNvGraphicFramePr>
+              <a:graphicFrameLocks xmlns:a="http://schemas.openxmlformats.org/drawingml/2006/main" noChangeAspect="1"/>
+            </wp:cNvGraphicFramePr>
+            <a:graphic xmlns:a="http://schemas.openxmlformats.org/drawingml/2006/main">
+              <a:graphicData uri="http://schemas.openxmlformats.org/drawingml/2006/picture">
+                <pic:pic xmlns:pic="http://schemas.openxmlformats.org/drawingml/2006/picture">
+                  <pic:nvPicPr>
+                    <pic:cNvPr id="0" name=""/>
+                    <pic:cNvPicPr/>
+                  </pic:nvPicPr>
+                  <pic:blipFill>
+                    <a:blip r:embed="rId22"/>
+                    <a:stretch>
+                      <a:fillRect/>
+                    </a:stretch>
+                  </pic:blipFill>
+                  <pic:spPr>
+                    <a:xfrm>
+                      <a:off x="0" y="0"/>
+                      <a:ext cx="3992917" cy="2710056"/>
+                    </a:xfrm>
+                    <a:prstGeom prst="rect">
+                      <a:avLst/>
+                    </a:prstGeom>
+                  </pic:spPr>
+                </pic:pic>
+              </a:graphicData>
+            </a:graphic>
+          </wp:inline>
+        </w:drawing>
+      </w:r>
+    </w:p>
+    <w:p>
+      <w:pPr>
+        <w:pStyle w:val="Cytat"/>
+        <w:jc w:val="center"/>
+      </w:pPr>
+      <w:r>
+        <w:t xml:space="preserve">Rysunek </w:t>
+      </w:r>
+      <w:bookmarkStart w:id="55" w:name="X_rys_solve4"/>
+      <w:r>
+        <w:fldChar w:fldCharType="begin"/>
+      </w:r>
+      <w:r>
+        <w:instrText xml:space="preserve"> SEQ eq </w:instrText>
+      </w:r>
+      <w:r>
+        <w:fldChar w:fldCharType="separate"/>
+      </w:r>
+      <w:r>
+        <w:rPr>
+          <w:noProof/>
+        </w:rPr>
+        <w:t>20</w:t>
+      </w:r>
+      <w:r>
+        <w:fldChar w:fldCharType="end"/>
+      </w:r>
+      <w:bookmarkEnd w:id="55"/>
+      <w:r>
+        <w:t xml:space="preserve">. Efekt wykonania </w:t>
+      </w:r>
+      <w:r>
+        <w:t>pierwszego</w:t>
+      </w:r>
+      <w:r>
+        <w:t xml:space="preserve"> </w:t>
+      </w:r>
+      <w:proofErr w:type="spellStart"/>
+      <w:r>
+        <w:t>kernela</w:t>
+      </w:r>
+      <w:proofErr w:type="spellEnd"/>
+      <w:r>
+        <w:t xml:space="preserve"> w </w:t>
+      </w:r>
+      <w:r>
+        <w:t>drugim</w:t>
+      </w:r>
+      <w:r>
+        <w:t xml:space="preserve"> cyklu rozwiązania układu równań liniowych proponowanym algorytmem</w:t>
+      </w:r>
+    </w:p>
+    <w:p>
+      <w:r>
+        <w:t xml:space="preserve">W wyniku wykonania pierwszego </w:t>
+      </w:r>
+      <w:proofErr w:type="spellStart"/>
+      <w:r>
+        <w:t>kernela</w:t>
+      </w:r>
+      <w:proofErr w:type="spellEnd"/>
+      <w:r>
+        <w:t xml:space="preserve"> powstały nowe globalne konflikty unikalności. Odpowiadające im wiersze w mapie globalnej zostały zaznaczone kolorem czerwonym na rysunku </w:t>
+      </w:r>
+      <w:r>
+        <w:fldChar w:fldCharType="begin"/>
+      </w:r>
+      <w:r>
+        <w:instrText xml:space="preserve"> REF X_rys_solve5 \h </w:instrText>
+      </w:r>
+      <w:r>
+        <w:fldChar w:fldCharType="separate"/>
+      </w:r>
+      <w:r>
+        <w:rPr>
+          <w:noProof/>
+        </w:rPr>
+        <w:t>21</w:t>
+      </w:r>
+      <w:r>
+        <w:fldChar w:fldCharType="end"/>
+      </w:r>
+      <w:r>
+        <w:t>.</w:t>
+      </w:r>
+    </w:p>
+    <w:p>
+      <w:pPr>
+        <w:pStyle w:val="Bezodstpw"/>
+        <w:jc w:val="center"/>
+      </w:pPr>
+      <w:r>
+        <w:rPr>
+          <w:noProof/>
+        </w:rPr>
+        <w:drawing>
+          <wp:inline distT="0" distB="0" distL="0" distR="0" wp14:anchorId="14AD2236" wp14:editId="5106283D">
+            <wp:extent cx="3968938" cy="2693780"/>
+            <wp:effectExtent l="0" t="0" r="0" b="0"/>
+            <wp:docPr id="20" name="Obraz 20"/>
+            <wp:cNvGraphicFramePr>
+              <a:graphicFrameLocks xmlns:a="http://schemas.openxmlformats.org/drawingml/2006/main" noChangeAspect="1"/>
+            </wp:cNvGraphicFramePr>
+            <a:graphic xmlns:a="http://schemas.openxmlformats.org/drawingml/2006/main">
+              <a:graphicData uri="http://schemas.openxmlformats.org/drawingml/2006/picture">
+                <pic:pic xmlns:pic="http://schemas.openxmlformats.org/drawingml/2006/picture">
+                  <pic:nvPicPr>
+                    <pic:cNvPr id="0" name=""/>
+                    <pic:cNvPicPr/>
+                  </pic:nvPicPr>
+                  <pic:blipFill>
+                    <a:blip r:embed="rId23"/>
+                    <a:stretch>
+                      <a:fillRect/>
+                    </a:stretch>
+                  </pic:blipFill>
+                  <pic:spPr>
+                    <a:xfrm>
+                      <a:off x="0" y="0"/>
+                      <a:ext cx="3988109" cy="2706792"/>
+                    </a:xfrm>
+                    <a:prstGeom prst="rect">
+                      <a:avLst/>
+                    </a:prstGeom>
+                  </pic:spPr>
+                </pic:pic>
+              </a:graphicData>
+            </a:graphic>
+          </wp:inline>
+        </w:drawing>
+      </w:r>
+    </w:p>
+    <w:p>
+      <w:pPr>
+        <w:pStyle w:val="Cytat"/>
+        <w:jc w:val="center"/>
+      </w:pPr>
+      <w:r>
+        <w:t xml:space="preserve">Rysunek </w:t>
+      </w:r>
+      <w:bookmarkStart w:id="56" w:name="X_rys_solve5"/>
+      <w:r>
+        <w:fldChar w:fldCharType="begin"/>
+      </w:r>
+      <w:r>
+        <w:instrText xml:space="preserve"> SEQ eq </w:instrText>
+      </w:r>
+      <w:r>
+        <w:fldChar w:fldCharType="separate"/>
+      </w:r>
+      <w:r>
+        <w:rPr>
+          <w:noProof/>
+        </w:rPr>
+        <w:t>21</w:t>
+      </w:r>
+      <w:r>
+        <w:fldChar w:fldCharType="end"/>
+      </w:r>
+      <w:bookmarkEnd w:id="56"/>
+      <w:r>
+        <w:t xml:space="preserve">. Efekt wykonania </w:t>
+      </w:r>
+      <w:r>
+        <w:t>drugiego</w:t>
+      </w:r>
+      <w:r>
+        <w:t xml:space="preserve"> </w:t>
+      </w:r>
+      <w:proofErr w:type="spellStart"/>
+      <w:r>
+        <w:t>kernela</w:t>
+      </w:r>
+      <w:proofErr w:type="spellEnd"/>
+      <w:r>
+        <w:t xml:space="preserve"> w drugim cyklu rozwiązania układu równań liniowych proponowanym algorytmem</w:t>
+      </w:r>
+    </w:p>
+    <w:p>
+      <w:r>
+        <w:t xml:space="preserve">Drugi </w:t>
+      </w:r>
+      <w:proofErr w:type="spellStart"/>
+      <w:r>
+        <w:t>kernel</w:t>
+      </w:r>
+      <w:proofErr w:type="spellEnd"/>
+      <w:r>
+        <w:t xml:space="preserve"> w drugim cyklu rozwiązania ponownie wykonał dwie operacje eliminacji konfliktów globalnych. Ta informacja zostanie ściągnięta z urządzenia obliczeniowego do programu gospodarza, i w związku z nią zostanie znowu podjęta decyzja o przeprowadzeniu kolejnego cyklu rozwiązania.</w:t>
+      </w:r>
+    </w:p>
+    <w:p>
+      <w:r>
+        <w:lastRenderedPageBreak/>
+        <w:t xml:space="preserve">Dla zwiększenia czytelności przykładu grafiki reprezentujące dwa następne cykle rozwiązania zostaną pominięte. Zamiast tego przedstawiony zostanie cykl prowadzący do uzyskania finalnego rozwiązania układu równań. Na rysunku </w:t>
+      </w:r>
+      <w:r>
+        <w:fldChar w:fldCharType="begin"/>
+      </w:r>
+      <w:r>
+        <w:instrText xml:space="preserve"> REF X_rys_solve6 \h </w:instrText>
+      </w:r>
+      <w:r>
+        <w:fldChar w:fldCharType="separate"/>
+      </w:r>
+      <w:r>
+        <w:rPr>
+          <w:noProof/>
+        </w:rPr>
+        <w:t>22</w:t>
+      </w:r>
+      <w:r>
+        <w:fldChar w:fldCharType="end"/>
+      </w:r>
+      <w:r>
+        <w:t xml:space="preserve"> przedstawione zostało wykonanie pierwszego </w:t>
+      </w:r>
+      <w:proofErr w:type="spellStart"/>
+      <w:r>
+        <w:t>kernela</w:t>
+      </w:r>
+      <w:proofErr w:type="spellEnd"/>
+      <w:r>
+        <w:t xml:space="preserve"> w przedostatnim cyklu prowadzącym do rozwiązania układu równań.</w:t>
+      </w:r>
+    </w:p>
+    <w:p>
+      <w:pPr>
+        <w:jc w:val="center"/>
+      </w:pPr>
+      <w:r>
+        <w:rPr>
+          <w:noProof/>
+          <w:lang w:eastAsia="pl-PL"/>
+        </w:rPr>
+        <w:drawing>
+          <wp:inline distT="0" distB="0" distL="0" distR="0" wp14:anchorId="744295F5" wp14:editId="397FC420">
+            <wp:extent cx="4105275" cy="2786315"/>
+            <wp:effectExtent l="0" t="0" r="0" b="0"/>
+            <wp:docPr id="22" name="Obraz 22"/>
+            <wp:cNvGraphicFramePr>
+              <a:graphicFrameLocks xmlns:a="http://schemas.openxmlformats.org/drawingml/2006/main" noChangeAspect="1"/>
+            </wp:cNvGraphicFramePr>
+            <a:graphic xmlns:a="http://schemas.openxmlformats.org/drawingml/2006/main">
+              <a:graphicData uri="http://schemas.openxmlformats.org/drawingml/2006/picture">
+                <pic:pic xmlns:pic="http://schemas.openxmlformats.org/drawingml/2006/picture">
+                  <pic:nvPicPr>
+                    <pic:cNvPr id="0" name=""/>
+                    <pic:cNvPicPr/>
+                  </pic:nvPicPr>
+                  <pic:blipFill>
+                    <a:blip r:embed="rId24"/>
+                    <a:stretch>
+                      <a:fillRect/>
+                    </a:stretch>
+                  </pic:blipFill>
+                  <pic:spPr>
+                    <a:xfrm>
+                      <a:off x="0" y="0"/>
+                      <a:ext cx="4111173" cy="2790318"/>
+                    </a:xfrm>
+                    <a:prstGeom prst="rect">
+                      <a:avLst/>
+                    </a:prstGeom>
+                  </pic:spPr>
+                </pic:pic>
+              </a:graphicData>
+            </a:graphic>
+          </wp:inline>
+        </w:drawing>
+      </w:r>
+    </w:p>
+    <w:p>
+      <w:pPr>
+        <w:pStyle w:val="Cytat"/>
+        <w:jc w:val="center"/>
+      </w:pPr>
+      <w:r>
+        <w:t xml:space="preserve">Rysunek </w:t>
+      </w:r>
+      <w:bookmarkStart w:id="57" w:name="X_rys_solve6"/>
+      <w:r>
+        <w:fldChar w:fldCharType="begin"/>
+      </w:r>
+      <w:r>
+        <w:instrText xml:space="preserve"> SEQ eq </w:instrText>
+      </w:r>
+      <w:r>
+        <w:fldChar w:fldCharType="separate"/>
+      </w:r>
+      <w:r>
+        <w:rPr>
+          <w:noProof/>
+        </w:rPr>
+        <w:t>22</w:t>
+      </w:r>
+      <w:r>
+        <w:fldChar w:fldCharType="end"/>
+      </w:r>
+      <w:bookmarkEnd w:id="57"/>
+      <w:r>
+        <w:t xml:space="preserve">. Efekt wykonania </w:t>
+      </w:r>
+      <w:r>
+        <w:t>pierwszego</w:t>
+      </w:r>
+      <w:r>
+        <w:t xml:space="preserve"> </w:t>
+      </w:r>
+      <w:proofErr w:type="spellStart"/>
+      <w:r>
+        <w:t>kernela</w:t>
+      </w:r>
+      <w:proofErr w:type="spellEnd"/>
+      <w:r>
+        <w:t xml:space="preserve"> w </w:t>
+      </w:r>
+      <w:r>
+        <w:t>przedostatnim</w:t>
+      </w:r>
+      <w:r>
+        <w:t xml:space="preserve"> cyklu rozwiązania układu równań liniowych proponowanym algorytmem</w:t>
+      </w:r>
+    </w:p>
+    <w:p>
+      <w:r>
+        <w:t xml:space="preserve">Wygenerowany został już tylko jeden konflikt globalny. Na rysunku </w:t>
+      </w:r>
+      <w:r>
+        <w:fldChar w:fldCharType="begin"/>
+      </w:r>
+      <w:r>
+        <w:instrText xml:space="preserve"> REF X_rys_solve7 \h </w:instrText>
+      </w:r>
+      <w:r>
+        <w:fldChar w:fldCharType="separate"/>
+      </w:r>
+      <w:r>
+        <w:rPr>
+          <w:noProof/>
+        </w:rPr>
+        <w:t>23</w:t>
+      </w:r>
+      <w:r>
+        <w:fldChar w:fldCharType="end"/>
+      </w:r>
+      <w:r>
+        <w:t xml:space="preserve"> zostało uwidocznione jego rozwiązanie przez drugi </w:t>
+      </w:r>
+      <w:proofErr w:type="spellStart"/>
+      <w:r>
+        <w:t>kernel</w:t>
+      </w:r>
+      <w:proofErr w:type="spellEnd"/>
+      <w:r>
+        <w:t>.</w:t>
+      </w:r>
+    </w:p>
+    <w:p>
+      <w:pPr>
+        <w:pStyle w:val="Bezodstpw"/>
+        <w:jc w:val="center"/>
+      </w:pPr>
+      <w:r>
+        <w:rPr>
+          <w:noProof/>
+        </w:rPr>
+        <w:drawing>
+          <wp:inline distT="0" distB="0" distL="0" distR="0" wp14:anchorId="7593DDA8" wp14:editId="44AB74A9">
+            <wp:extent cx="4026595" cy="2732913"/>
+            <wp:effectExtent l="0" t="0" r="0" b="0"/>
+            <wp:docPr id="23" name="Obraz 23"/>
+            <wp:cNvGraphicFramePr>
+              <a:graphicFrameLocks xmlns:a="http://schemas.openxmlformats.org/drawingml/2006/main" noChangeAspect="1"/>
+            </wp:cNvGraphicFramePr>
+            <a:graphic xmlns:a="http://schemas.openxmlformats.org/drawingml/2006/main">
+              <a:graphicData uri="http://schemas.openxmlformats.org/drawingml/2006/picture">
+                <pic:pic xmlns:pic="http://schemas.openxmlformats.org/drawingml/2006/picture">
+                  <pic:nvPicPr>
+                    <pic:cNvPr id="0" name=""/>
+                    <pic:cNvPicPr/>
+                  </pic:nvPicPr>
+                  <pic:blipFill>
+                    <a:blip r:embed="rId25"/>
+                    <a:stretch>
+                      <a:fillRect/>
+                    </a:stretch>
+                  </pic:blipFill>
+                  <pic:spPr>
+                    <a:xfrm>
+                      <a:off x="0" y="0"/>
+                      <a:ext cx="4032026" cy="2736599"/>
+                    </a:xfrm>
+                    <a:prstGeom prst="rect">
+                      <a:avLst/>
+                    </a:prstGeom>
+                  </pic:spPr>
+                </pic:pic>
+              </a:graphicData>
+            </a:graphic>
+          </wp:inline>
+        </w:drawing>
+      </w:r>
+    </w:p>
+    <w:p>
+      <w:pPr>
+        <w:pStyle w:val="Cytat"/>
+        <w:jc w:val="center"/>
+      </w:pPr>
+      <w:r>
+        <w:t xml:space="preserve">Rysunek </w:t>
+      </w:r>
+      <w:bookmarkStart w:id="58" w:name="X_rys_solve7"/>
+      <w:r>
+        <w:fldChar w:fldCharType="begin"/>
+      </w:r>
+      <w:r>
+        <w:instrText xml:space="preserve"> SEQ eq </w:instrText>
+      </w:r>
+      <w:r>
+        <w:fldChar w:fldCharType="separate"/>
+      </w:r>
+      <w:r>
+        <w:rPr>
+          <w:noProof/>
+        </w:rPr>
+        <w:t>23</w:t>
+      </w:r>
+      <w:r>
+        <w:fldChar w:fldCharType="end"/>
+      </w:r>
+      <w:bookmarkEnd w:id="58"/>
+      <w:r>
+        <w:t xml:space="preserve">. Efekt wykonania pierwszego </w:t>
+      </w:r>
+      <w:proofErr w:type="spellStart"/>
+      <w:r>
+        <w:t>kernela</w:t>
+      </w:r>
+      <w:proofErr w:type="spellEnd"/>
+      <w:r>
+        <w:t xml:space="preserve"> w przedostatnim cyklu rozwiązania układu równań liniowych proponowanym algorytmem</w:t>
+      </w:r>
+    </w:p>
+    <w:p>
+      <w:r>
+        <w:lastRenderedPageBreak/>
+        <w:t xml:space="preserve">Z racji tego, iż została wykonana operacja eliminacji globalnej, zostanie przeprowadzony jeszcze jeden cykl rozwiązania. Jak jednakże widać na rysunku </w:t>
+      </w:r>
+      <w:r>
+        <w:fldChar w:fldCharType="begin"/>
+      </w:r>
+      <w:r>
+        <w:instrText xml:space="preserve"> REF X_rys_solve_done \h </w:instrText>
+      </w:r>
+      <w:r>
+        <w:fldChar w:fldCharType="separate"/>
+      </w:r>
+      <w:r>
+        <w:rPr>
+          <w:noProof/>
+        </w:rPr>
+        <w:t>24</w:t>
+      </w:r>
+      <w:r>
+        <w:fldChar w:fldCharType="end"/>
+      </w:r>
+      <w:r>
+        <w:t xml:space="preserve">, tym razem </w:t>
+      </w:r>
+      <w:proofErr w:type="spellStart"/>
+      <w:r>
+        <w:t>kernel</w:t>
+      </w:r>
+      <w:proofErr w:type="spellEnd"/>
+      <w:r>
+        <w:t xml:space="preserve"> pierwszy – przywracający warunek unikalności – nie wytworzy już żadnych konfliktów globalnych, w związku z czym drugi </w:t>
+      </w:r>
+      <w:proofErr w:type="spellStart"/>
+      <w:r>
+        <w:t>kernel</w:t>
+      </w:r>
+      <w:proofErr w:type="spellEnd"/>
+      <w:r>
+        <w:t xml:space="preserve"> zwróci do gospodarza informację o niewykonaniu żadnych operacji.</w:t>
+      </w:r>
+    </w:p>
+    <w:p>
+      <w:pPr>
+        <w:pStyle w:val="Bezodstpw"/>
+        <w:jc w:val="center"/>
+      </w:pPr>
+      <w:r>
+        <w:rPr>
+          <w:noProof/>
+        </w:rPr>
+        <w:drawing>
+          <wp:inline distT="0" distB="0" distL="0" distR="0" wp14:anchorId="00A75057" wp14:editId="2DC1BE06">
+            <wp:extent cx="4810125" cy="3264707"/>
+            <wp:effectExtent l="0" t="0" r="0" b="0"/>
+            <wp:docPr id="24" name="Obraz 24"/>
+            <wp:cNvGraphicFramePr>
+              <a:graphicFrameLocks xmlns:a="http://schemas.openxmlformats.org/drawingml/2006/main" noChangeAspect="1"/>
+            </wp:cNvGraphicFramePr>
+            <a:graphic xmlns:a="http://schemas.openxmlformats.org/drawingml/2006/main">
+              <a:graphicData uri="http://schemas.openxmlformats.org/drawingml/2006/picture">
+                <pic:pic xmlns:pic="http://schemas.openxmlformats.org/drawingml/2006/picture">
+                  <pic:nvPicPr>
+                    <pic:cNvPr id="0" name=""/>
+                    <pic:cNvPicPr/>
+                  </pic:nvPicPr>
+                  <pic:blipFill>
+                    <a:blip r:embed="rId26"/>
+                    <a:stretch>
+                      <a:fillRect/>
+                    </a:stretch>
+                  </pic:blipFill>
+                  <pic:spPr>
+                    <a:xfrm>
+                      <a:off x="0" y="0"/>
+                      <a:ext cx="4818769" cy="3270574"/>
+                    </a:xfrm>
+                    <a:prstGeom prst="rect">
+                      <a:avLst/>
+                    </a:prstGeom>
+                  </pic:spPr>
+                </pic:pic>
+              </a:graphicData>
+            </a:graphic>
+          </wp:inline>
+        </w:drawing>
+      </w:r>
+    </w:p>
+    <w:p>
+      <w:pPr>
+        <w:pStyle w:val="Cytat"/>
+        <w:jc w:val="center"/>
+      </w:pPr>
+      <w:r>
+        <w:t xml:space="preserve">Rysunek </w:t>
+      </w:r>
+      <w:bookmarkStart w:id="59" w:name="X_rys_solve_done"/>
+      <w:r>
+        <w:fldChar w:fldCharType="begin"/>
+      </w:r>
+      <w:r>
+        <w:instrText xml:space="preserve"> SEQ eq </w:instrText>
+      </w:r>
+      <w:r>
+        <w:fldChar w:fldCharType="separate"/>
+      </w:r>
+      <w:r>
+        <w:rPr>
+          <w:noProof/>
+        </w:rPr>
+        <w:t>24</w:t>
+      </w:r>
+      <w:r>
+        <w:fldChar w:fldCharType="end"/>
+      </w:r>
+      <w:bookmarkEnd w:id="59"/>
+      <w:r>
+        <w:t xml:space="preserve">. Efekt wykonania pierwszego </w:t>
+      </w:r>
+      <w:proofErr w:type="spellStart"/>
+      <w:r>
+        <w:t>kernela</w:t>
+      </w:r>
+      <w:proofErr w:type="spellEnd"/>
+      <w:r>
+        <w:t xml:space="preserve"> w </w:t>
+      </w:r>
+      <w:r>
+        <w:t>finalnym</w:t>
+      </w:r>
+      <w:r>
+        <w:t xml:space="preserve"> cyklu rozwiązania układu równań liniowych proponowanym algorytmem</w:t>
+      </w:r>
+    </w:p>
+    <w:p>
+      <w:r>
+        <w:t xml:space="preserve">Po otrzymaniu tej informacji oprogramowanie gospodarza zaprzestanie wykonywania </w:t>
+      </w:r>
+      <w:proofErr w:type="spellStart"/>
+      <w:r>
+        <w:t>kerneli</w:t>
+      </w:r>
+      <w:proofErr w:type="spellEnd"/>
+      <w:r>
+        <w:t xml:space="preserve">. </w:t>
+      </w:r>
+      <w:r>
+        <w:t xml:space="preserve">W następnym kroku rozwiązania macierz schodkowa, wektor prawej strony i ostateczna zawartość mapy globalnej zostanie pobrana z urządzenia obliczeniowego. Macierz zawierająca mapę globalną zostanie sprowadzona do wektora zgodnego z ideą zaprezentowaną w rozdziale </w:t>
+      </w:r>
+      <w:r>
+        <w:fldChar w:fldCharType="begin"/>
+      </w:r>
+      <w:r>
+        <w:instrText xml:space="preserve"> REF _Ref375649997 \r \h </w:instrText>
+      </w:r>
+      <w:r>
+        <w:fldChar w:fldCharType="separate"/>
+      </w:r>
+      <w:r>
+        <w:t>3.1</w:t>
+      </w:r>
+      <w:r>
+        <w:fldChar w:fldCharType="end"/>
+      </w:r>
+      <w:r>
+        <w:t>. Następnie na uzyskanych strukturach danych – sekwencyjnie, na CPU – zostanie przeprowadzona operacja podstawienia wstecz, co zaowocuje finalnym wynikiem.</w:t>
+      </w:r>
+    </w:p>
+    <w:p>
+      <w:r>
+        <w:t xml:space="preserve">Warto zauważyć tutaj, iż do minimum zostały ograniczone transfery danych po złączu PCI-Express. Duże struktury danych, czyli układ równań, wektor prawej strony i pamięć mapy globalnej zostaje przesłana raz do urządzenia – na początku pętli cykli rozwiązania – i raz z urządzenia do gospodarza. W każdym cyklu rozwiązania z urządzenia transferowana jest zbywalnie mała ilość danych, gdyż informacja o ilości przeprowadzonych operacji eliminacji globalnej jest zapisywana w pojedynczej zmiennej typu </w:t>
+      </w:r>
+      <w:proofErr w:type="spellStart"/>
+      <w:r>
+        <w:t>unsigned</w:t>
+      </w:r>
+      <w:proofErr w:type="spellEnd"/>
+      <w:r>
+        <w:t xml:space="preserve"> </w:t>
+      </w:r>
+      <w:proofErr w:type="spellStart"/>
+      <w:r>
+        <w:t>int</w:t>
+      </w:r>
+      <w:proofErr w:type="spellEnd"/>
+      <w:r>
+        <w:t>.</w:t>
+      </w:r>
     </w:p>
     <w:p>
       <w:pPr>
         <w:pStyle w:val="Nagwek2"/>
       </w:pPr>
       <w:r>
+        <w:lastRenderedPageBreak/>
         <w:t>WYKORZYSTANE STRUKTURY DANYCH</w:t>
       </w:r>
-      <w:bookmarkEnd w:id="52"/>
-    </w:p>
-    <w:p>
-      <w:proofErr w:type="spellStart"/>
-      <w:r>
-        <w:t>Work</w:t>
-      </w:r>
-      <w:proofErr w:type="spellEnd"/>
-      <w:r>
-        <w:t xml:space="preserve"> in progres…</w:t>
-      </w:r>
+      <w:bookmarkEnd w:id="53"/>
+    </w:p>
+    <w:p>
+      <w:bookmarkStart w:id="60" w:name="_GoBack"/>
+      <w:bookmarkEnd w:id="60"/>
     </w:p>
     <w:p>
       <w:pPr>
         <w:pStyle w:val="Nagwek1"/>
       </w:pPr>
-      <w:bookmarkStart w:id="55" w:name="_Toc375647907"/>
+      <w:bookmarkStart w:id="61" w:name="_Toc375647907"/>
       <w:r>
         <w:t>BADANIA WYDAJNOŚCI</w:t>
       </w:r>
-      <w:bookmarkEnd w:id="55"/>
+      <w:bookmarkEnd w:id="61"/>
     </w:p>
     <w:p>
       <w:proofErr w:type="spellStart"/>
@@ -16093,11 +16810,11 @@
       <w:pPr>
         <w:pStyle w:val="Nagwek1"/>
       </w:pPr>
-      <w:bookmarkStart w:id="56" w:name="_Toc375647908"/>
+      <w:bookmarkStart w:id="62" w:name="_Toc375647908"/>
       <w:r>
         <w:t>WNIOSKI</w:t>
       </w:r>
-      <w:bookmarkEnd w:id="56"/>
+      <w:bookmarkEnd w:id="62"/>
     </w:p>
     <w:p>
       <w:proofErr w:type="spellStart"/>
@@ -16121,11 +16838,11 @@
       <w:pPr>
         <w:pStyle w:val="Nagwek1"/>
       </w:pPr>
-      <w:bookmarkStart w:id="57" w:name="_Toc375647909"/>
+      <w:bookmarkStart w:id="63" w:name="_Toc375647909"/>
       <w:r>
         <w:t>BIBLIOGRAFIA</w:t>
       </w:r>
-      <w:bookmarkEnd w:id="57"/>
+      <w:bookmarkEnd w:id="63"/>
     </w:p>
     <w:p>
       <w:pPr>
@@ -16141,7 +16858,7 @@
         </w:rPr>
         <w:t>[</w:t>
       </w:r>
-      <w:bookmarkStart w:id="58" w:name="bathe"/>
+      <w:bookmarkStart w:id="64" w:name="bathe"/>
       <w:r>
         <w:fldChar w:fldCharType="begin"/>
       </w:r>
@@ -16164,7 +16881,7 @@
       <w:r>
         <w:fldChar w:fldCharType="end"/>
       </w:r>
-      <w:bookmarkEnd w:id="58"/>
+      <w:bookmarkEnd w:id="64"/>
       <w:r>
         <w:rPr>
           <w:lang w:val="en-US"/>
@@ -16237,10 +16954,9 @@
           <w:shd w:val="clear" w:color="auto" w:fill="FFFFFF"/>
           <w:lang w:val="en-US"/>
         </w:rPr>
-        <w:lastRenderedPageBreak/>
         <w:t>[</w:t>
       </w:r>
-      <w:bookmarkStart w:id="59" w:name="bernstein"/>
+      <w:bookmarkStart w:id="65" w:name="bernstein"/>
       <w:r>
         <w:rPr>
           <w:shd w:val="clear" w:color="auto" w:fill="FFFFFF"/>
@@ -16274,7 +16990,7 @@
         </w:rPr>
         <w:fldChar w:fldCharType="end"/>
       </w:r>
-      <w:bookmarkEnd w:id="59"/>
+      <w:bookmarkEnd w:id="65"/>
       <w:r>
         <w:rPr>
           <w:shd w:val="clear" w:color="auto" w:fill="FFFFFF"/>
@@ -16406,7 +17122,7 @@
         </w:rPr>
         <w:t>[</w:t>
       </w:r>
-      <w:bookmarkStart w:id="60" w:name="butrylo"/>
+      <w:bookmarkStart w:id="66" w:name="butrylo"/>
       <w:r>
         <w:rPr>
           <w:shd w:val="clear" w:color="auto" w:fill="FFFFFF"/>
@@ -16443,7 +17159,7 @@
         </w:rPr>
         <w:fldChar w:fldCharType="end"/>
       </w:r>
-      <w:bookmarkEnd w:id="60"/>
+      <w:bookmarkEnd w:id="66"/>
       <w:r>
         <w:rPr>
           <w:shd w:val="clear" w:color="auto" w:fill="FFFFFF"/>
@@ -16548,7 +17264,7 @@
         </w:rPr>
         <w:t>[</w:t>
       </w:r>
-      <w:bookmarkStart w:id="61" w:name="cook_cudadev"/>
+      <w:bookmarkStart w:id="67" w:name="cook_cudadev"/>
       <w:r>
         <w:rPr>
           <w:shd w:val="clear" w:color="auto" w:fill="FFFFFF"/>
@@ -16582,7 +17298,7 @@
         </w:rPr>
         <w:fldChar w:fldCharType="end"/>
       </w:r>
-      <w:bookmarkEnd w:id="61"/>
+      <w:bookmarkEnd w:id="67"/>
       <w:r>
         <w:rPr>
           <w:shd w:val="clear" w:color="auto" w:fill="FFFFFF"/>
@@ -16621,7 +17337,7 @@
         </w:rPr>
         <w:t>[</w:t>
       </w:r>
-      <w:bookmarkStart w:id="62" w:name="irons"/>
+      <w:bookmarkStart w:id="68" w:name="irons"/>
       <w:r>
         <w:rPr>
           <w:shd w:val="clear" w:color="auto" w:fill="FFFFFF"/>
@@ -16655,7 +17371,7 @@
         </w:rPr>
         <w:fldChar w:fldCharType="end"/>
       </w:r>
-      <w:bookmarkEnd w:id="62"/>
+      <w:bookmarkEnd w:id="68"/>
       <w:r>
         <w:rPr>
           <w:shd w:val="clear" w:color="auto" w:fill="FFFFFF"/>
@@ -16744,7 +17460,7 @@
         </w:rPr>
         <w:t>[</w:t>
       </w:r>
-      <w:bookmarkStart w:id="63" w:name="ocl_amd_intro"/>
+      <w:bookmarkStart w:id="69" w:name="ocl_amd_intro"/>
       <w:r>
         <w:rPr>
           <w:shd w:val="clear" w:color="auto" w:fill="FFFFFF"/>
@@ -16781,7 +17497,7 @@
         </w:rPr>
         <w:fldChar w:fldCharType="end"/>
       </w:r>
-      <w:bookmarkEnd w:id="63"/>
+      <w:bookmarkEnd w:id="69"/>
       <w:r>
         <w:rPr>
           <w:shd w:val="clear" w:color="auto" w:fill="FFFFFF"/>
@@ -16873,7 +17589,7 @@
         </w:rPr>
         <w:t>[</w:t>
       </w:r>
-      <w:bookmarkStart w:id="64" w:name="jamil"/>
+      <w:bookmarkStart w:id="70" w:name="jamil"/>
       <w:r>
         <w:rPr>
           <w:shd w:val="clear" w:color="auto" w:fill="FFFFFF"/>
@@ -16907,7 +17623,7 @@
         </w:rPr>
         <w:fldChar w:fldCharType="end"/>
       </w:r>
-      <w:bookmarkEnd w:id="64"/>
+      <w:bookmarkEnd w:id="70"/>
       <w:r>
         <w:rPr>
           <w:shd w:val="clear" w:color="auto" w:fill="FFFFFF"/>
@@ -17003,7 +17719,7 @@
         </w:rPr>
         <w:t>[</w:t>
       </w:r>
-      <w:bookmarkStart w:id="65" w:name="milenin"/>
+      <w:bookmarkStart w:id="71" w:name="milenin"/>
       <w:r>
         <w:rPr>
           <w:shd w:val="clear" w:color="auto" w:fill="FFFFFF"/>
@@ -17040,7 +17756,7 @@
         </w:rPr>
         <w:fldChar w:fldCharType="end"/>
       </w:r>
-      <w:bookmarkEnd w:id="65"/>
+      <w:bookmarkEnd w:id="71"/>
       <w:r>
         <w:rPr>
           <w:shd w:val="clear" w:color="auto" w:fill="FFFFFF"/>
@@ -17157,7 +17873,7 @@
         </w:rPr>
         <w:t>[</w:t>
       </w:r>
-      <w:bookmarkStart w:id="66" w:name="rondaoliver"/>
+      <w:bookmarkStart w:id="72" w:name="rondaoliver"/>
       <w:r>
         <w:rPr>
           <w:shd w:val="clear" w:color="auto" w:fill="FFFFFF"/>
@@ -17191,7 +17907,7 @@
         </w:rPr>
         <w:fldChar w:fldCharType="end"/>
       </w:r>
-      <w:bookmarkEnd w:id="66"/>
+      <w:bookmarkEnd w:id="72"/>
       <w:r>
         <w:rPr>
           <w:shd w:val="clear" w:color="auto" w:fill="FFFFFF"/>
@@ -17283,7 +17999,7 @@
         </w:rPr>
         <w:t>[</w:t>
       </w:r>
-      <w:bookmarkStart w:id="67" w:name="tewarson"/>
+      <w:bookmarkStart w:id="73" w:name="tewarson"/>
       <w:r>
         <w:rPr>
           <w:shd w:val="clear" w:color="auto" w:fill="FFFFFF"/>
@@ -17320,7 +18036,7 @@
         </w:rPr>
         <w:fldChar w:fldCharType="end"/>
       </w:r>
-      <w:bookmarkEnd w:id="67"/>
+      <w:bookmarkEnd w:id="73"/>
       <w:r>
         <w:rPr>
           <w:shd w:val="clear" w:color="auto" w:fill="FFFFFF"/>
@@ -17369,6 +18085,7 @@
           <w:shd w:val="clear" w:color="auto" w:fill="FFFFFF"/>
           <w:lang w:val="en-US"/>
         </w:rPr>
+        <w:lastRenderedPageBreak/>
         <w:t>[</w:t>
       </w:r>
       <w:r>
@@ -17474,7 +18191,7 @@
         </w:rPr>
         <w:t>&lt;</w:t>
       </w:r>
-      <w:hyperlink r:id="rId22" w:history="1">
+      <w:hyperlink r:id="rId27" w:history="1">
         <w:r>
           <w:rPr>
             <w:rStyle w:val="Hipercze"/>
@@ -17496,7 +18213,7 @@
       <w:r>
         <w:t>[</w:t>
       </w:r>
-      <w:bookmarkStart w:id="68" w:name="khronosconformant"/>
+      <w:bookmarkStart w:id="74" w:name="khronosconformant"/>
       <w:r>
         <w:fldChar w:fldCharType="begin"/>
       </w:r>
@@ -17515,7 +18232,7 @@
       <w:r>
         <w:fldChar w:fldCharType="end"/>
       </w:r>
-      <w:bookmarkEnd w:id="68"/>
+      <w:bookmarkEnd w:id="74"/>
       <w:r>
         <w:t xml:space="preserve">] </w:t>
       </w:r>
@@ -17573,7 +18290,7 @@
       <w:r>
         <w:t>&lt;</w:t>
       </w:r>
-      <w:hyperlink r:id="rId23" w:anchor="opencl" w:history="1">
+      <w:hyperlink r:id="rId28" w:anchor="opencl" w:history="1">
         <w:r>
           <w:rPr>
             <w:rStyle w:val="Hipercze"/>
@@ -17598,7 +18315,7 @@
         </w:rPr>
         <w:t>[</w:t>
       </w:r>
-      <w:bookmarkStart w:id="69" w:name="khronosoclspec"/>
+      <w:bookmarkStart w:id="75" w:name="khronosoclspec"/>
       <w:r>
         <w:rPr>
           <w:shd w:val="clear" w:color="auto" w:fill="FFFFFF"/>
@@ -17630,7 +18347,7 @@
         </w:rPr>
         <w:fldChar w:fldCharType="end"/>
       </w:r>
-      <w:bookmarkEnd w:id="69"/>
+      <w:bookmarkEnd w:id="75"/>
       <w:r>
         <w:rPr>
           <w:shd w:val="clear" w:color="auto" w:fill="FFFFFF"/>
@@ -17709,7 +18426,7 @@
         </w:rPr>
         <w:t>&lt;</w:t>
       </w:r>
-      <w:hyperlink r:id="rId24" w:history="1">
+      <w:hyperlink r:id="rId29" w:history="1">
         <w:r>
           <w:rPr>
             <w:rStyle w:val="Hipercze"/>
@@ -17722,7 +18439,7 @@
       </w:r>
     </w:p>
     <w:sectPr>
-      <w:footerReference w:type="default" r:id="rId25"/>
+      <w:footerReference w:type="default" r:id="rId30"/>
       <w:pgSz w:w="11906" w:h="16838"/>
       <w:pgMar w:top="1134" w:right="1134" w:bottom="1134" w:left="1701" w:header="709" w:footer="709" w:gutter="0"/>
       <w:cols w:space="708"/>
@@ -17779,7 +18496,7 @@
           <w:rPr>
             <w:noProof/>
           </w:rPr>
-          <w:t>28</w:t>
+          <w:t>31</w:t>
         </w:r>
         <w:r>
           <w:fldChar w:fldCharType="end"/>
@@ -21509,7 +22226,7 @@
 </file>
 
 <file path=customXml/itemProps1.xml><?xml version="1.0" encoding="utf-8"?>
-<ds:datastoreItem xmlns:ds="http://schemas.openxmlformats.org/officeDocument/2006/customXml" ds:itemID="{D1001B08-4EBB-4F3C-BD4D-E2B4E68D5290}">
+<ds:datastoreItem xmlns:ds="http://schemas.openxmlformats.org/officeDocument/2006/customXml" ds:itemID="{E9741289-0589-443E-941B-FEA5D7206E71}">
   <ds:schemaRefs>
     <ds:schemaRef ds:uri="http://schemas.openxmlformats.org/officeDocument/2006/bibliography"/>
   </ds:schemaRefs>

</xml_diff>